<commit_message>
updated Final-Steps.docx with goals for this week per person
</commit_message>
<xml_diff>
--- a/Final-Steps.docx
+++ b/Final-Steps.docx
@@ -8,6 +8,13 @@
       </w:r>
     </w:p>
     <w:p/>
+    <w:p/>
+    <w:p>
+      <w:r>
+        <w:t>Add a settings page and functionality</w:t>
+      </w:r>
+    </w:p>
+    <w:p/>
     <w:p>
       <w:r>
         <w:t>Read in data from blu</w:t>
@@ -18,7 +25,6 @@
     </w:p>
     <w:p/>
     <w:p>
-      <w:proofErr w:type="gramStart"/>
       <w:r>
         <w:t>P</w:t>
       </w:r>
@@ -26,18 +32,10 @@
         <w:t>arser</w:t>
       </w:r>
       <w:r>
-        <w:t>(</w:t>
-      </w:r>
-      <w:proofErr w:type="gramEnd"/>
-      <w:r>
-        <w:t>to .txt file)</w:t>
-      </w:r>
-      <w:r>
-        <w:t xml:space="preserve"> -&gt; </w:t>
-      </w:r>
-      <w:bookmarkStart w:id="0" w:name="_GoBack"/>
-      <w:r>
-        <w:t>calculates/put</w:t>
+        <w:t>(to .txt file)</w:t>
+      </w:r>
+      <w:r>
+        <w:t xml:space="preserve"> -&gt; calculates/put</w:t>
       </w:r>
       <w:r>
         <w:t xml:space="preserve"> it into database &amp; </w:t>
@@ -56,13 +54,8 @@
       <w:r>
         <w:t xml:space="preserve">oute </w:t>
       </w:r>
-      <w:proofErr w:type="gramStart"/>
-      <w:r>
-        <w:t>Name(</w:t>
-      </w:r>
-      <w:proofErr w:type="gramEnd"/>
-      <w:r>
-        <w:t>null for now)</w:t>
+      <w:r>
+        <w:t>Name(null for now)</w:t>
       </w:r>
     </w:p>
     <w:p>
@@ -95,16 +88,10 @@
       <w:r>
         <w:t xml:space="preserve"> </w:t>
       </w:r>
-      <w:proofErr w:type="gramStart"/>
-      <w:r>
-        <w:t>total</w:t>
-      </w:r>
-      <w:proofErr w:type="gramEnd"/>
-      <w:r>
-        <w:t xml:space="preserve"> time</w:t>
-      </w:r>
-    </w:p>
-    <w:bookmarkEnd w:id="0"/>
+      <w:r>
+        <w:t>total time</w:t>
+      </w:r>
+    </w:p>
     <w:p/>
     <w:p>
       <w:r>
@@ -119,13 +106,8 @@
       <w:r>
         <w:t xml:space="preserve"> </w:t>
       </w:r>
-      <w:proofErr w:type="gramStart"/>
-      <w:r>
-        <w:t>graphing</w:t>
-      </w:r>
-      <w:proofErr w:type="gramEnd"/>
-      <w:r>
-        <w:t xml:space="preserve"> user data</w:t>
+      <w:r>
+        <w:t>graphing user data</w:t>
       </w:r>
     </w:p>
     <w:p>
@@ -135,13 +117,8 @@
       <w:r>
         <w:t xml:space="preserve"> </w:t>
       </w:r>
-      <w:proofErr w:type="gramStart"/>
-      <w:r>
-        <w:t>mapping</w:t>
-      </w:r>
-      <w:proofErr w:type="gramEnd"/>
-      <w:r>
-        <w:t xml:space="preserve"> routes</w:t>
+      <w:r>
+        <w:t>mapping routes</w:t>
       </w:r>
     </w:p>
     <w:p>
@@ -162,118 +139,95 @@
       <w:r>
         <w:t xml:space="preserve"> </w:t>
       </w:r>
-      <w:proofErr w:type="gramStart"/>
-      <w:r>
-        <w:t>delete</w:t>
-      </w:r>
-      <w:proofErr w:type="gramEnd"/>
-      <w:r>
-        <w:t xml:space="preserve"> runs</w:t>
-      </w:r>
-    </w:p>
-    <w:p/>
-    <w:p>
-      <w:proofErr w:type="gramStart"/>
-      <w:r>
-        <w:t>new</w:t>
-      </w:r>
-      <w:proofErr w:type="gramEnd"/>
-      <w:r>
-        <w:t xml:space="preserve"> route functionality (what do you want to compare yourself to?)</w:t>
-      </w:r>
-    </w:p>
-    <w:p/>
-    <w:p>
-      <w:proofErr w:type="gramStart"/>
-      <w:r>
-        <w:t>previous</w:t>
-      </w:r>
-      <w:proofErr w:type="gramEnd"/>
-      <w:r>
-        <w:t xml:space="preserve"> run/s button </w:t>
-      </w:r>
-    </w:p>
-    <w:p>
-      <w:proofErr w:type="gramStart"/>
-      <w:r>
-        <w:t>previous</w:t>
-      </w:r>
-      <w:proofErr w:type="gramEnd"/>
-      <w:r>
-        <w:t xml:space="preserve"> runs table?</w:t>
-      </w:r>
-    </w:p>
-    <w:p/>
-    <w:p>
-      <w:proofErr w:type="gramStart"/>
-      <w:r>
-        <w:t>compare</w:t>
-      </w:r>
-      <w:proofErr w:type="gramEnd"/>
-      <w:r>
-        <w:t xml:space="preserve"> runs arduino functionality?</w:t>
-      </w:r>
-    </w:p>
-    <w:p/>
-    <w:p>
-      <w:r>
-        <w:t>-</w:t>
-      </w:r>
-      <w:proofErr w:type="gramStart"/>
-      <w:r>
-        <w:t>convert</w:t>
-      </w:r>
-      <w:proofErr w:type="gramEnd"/>
-      <w:r>
-        <w:t>, record, and send run?</w:t>
-      </w:r>
-    </w:p>
-    <w:p/>
-    <w:p>
-      <w:r>
-        <w:t xml:space="preserve"> ((</w:t>
-      </w:r>
-      <w:proofErr w:type="spellStart"/>
-      <w:proofErr w:type="gramStart"/>
-      <w:r>
-        <w:t>resourcePath</w:t>
-      </w:r>
-      <w:proofErr w:type="spellEnd"/>
-      <w:proofErr w:type="gramEnd"/>
-      <w:r>
-        <w:t>(</w:t>
-      </w:r>
-      <w:proofErr w:type="spellStart"/>
-      <w:r>
-        <w:t>NsBundle</w:t>
-      </w:r>
-      <w:proofErr w:type="spellEnd"/>
-      <w:r>
-        <w:t xml:space="preserve"> </w:t>
-      </w:r>
-      <w:proofErr w:type="spellStart"/>
-      <w:r>
-        <w:t>mainBudle</w:t>
-      </w:r>
-      <w:proofErr w:type="spellEnd"/>
-      <w:r>
-        <w:t>))</w:t>
-      </w:r>
-      <w:proofErr w:type="spellStart"/>
-      <w:r>
-        <w:t>stringByAppendingPathComponent</w:t>
-      </w:r>
-      <w:proofErr w:type="spellEnd"/>
-      <w:r>
-        <w:t>:@”</w:t>
-      </w:r>
-      <w:proofErr w:type="spellStart"/>
-      <w:r>
-        <w:t>rundata</w:t>
-      </w:r>
-      <w:proofErr w:type="spellEnd"/>
-      <w:r>
-        <w:t>”)</w:t>
+      <w:r>
+        <w:t>delete runs</w:t>
+      </w:r>
+    </w:p>
+    <w:p/>
+    <w:p>
+      <w:r>
+        <w:t>new route functionality (what do you want to compare yourself to?)</w:t>
+      </w:r>
+    </w:p>
+    <w:p/>
+    <w:p>
+      <w:r>
+        <w:t xml:space="preserve">previous run/s button </w:t>
+      </w:r>
+    </w:p>
+    <w:p>
+      <w:r>
+        <w:t>previous runs table?</w:t>
+      </w:r>
+    </w:p>
+    <w:p/>
+    <w:p>
+      <w:r>
+        <w:t>compare runs arduino functionality?</w:t>
+      </w:r>
+    </w:p>
+    <w:p/>
+    <w:p>
+      <w:r>
+        <w:t>-convert, record, and send run?</w:t>
+      </w:r>
+    </w:p>
+    <w:p/>
+    <w:p>
+      <w:r>
+        <w:t xml:space="preserve"> ((resourcePath(NsBundle mainBudle))stringByAppendingPathComponent:@”rundata”)</w:t>
+      </w:r>
+    </w:p>
+    <w:p/>
+    <w:p>
+      <w:r>
+        <w:t>Madison:</w:t>
+      </w:r>
+    </w:p>
+    <w:p>
+      <w:r>
+        <w:t>Navigation controllers in place</w:t>
+      </w:r>
+      <w:bookmarkStart w:id="0" w:name="_GoBack"/>
+      <w:bookmarkEnd w:id="0"/>
+      <w:r>
+        <w:t xml:space="preserve">, deleting from the table, </w:t>
+      </w:r>
+      <w:r>
+        <w:t>and look into maps</w:t>
+      </w:r>
+    </w:p>
+    <w:p/>
+    <w:p>
+      <w:r>
+        <w:t>Sean:</w:t>
+      </w:r>
+    </w:p>
+    <w:p>
+      <w:r>
+        <w:t>Parsing and manipulating the bluetooth data and putting into database and look into maps</w:t>
+      </w:r>
+    </w:p>
+    <w:p/>
+    <w:p>
+      <w:r>
+        <w:t>Hans:</w:t>
+      </w:r>
+    </w:p>
+    <w:p>
+      <w:r>
+        <w:t>Incorporate Bluetooth hardware and look into comparing runs and displaying with rgb LED</w:t>
+      </w:r>
+    </w:p>
+    <w:p/>
+    <w:p>
+      <w:r>
+        <w:t>Calvin:</w:t>
+      </w:r>
+    </w:p>
+    <w:p>
+      <w:r>
+        <w:t>Reading Bluetooth data into textfile, and look into graphing run (speed/time)</w:t>
       </w:r>
     </w:p>
     <w:sectPr>

</xml_diff>